<commit_message>
Added some comments. Updated document
</commit_message>
<xml_diff>
--- a/FinalProject.docx
+++ b/FinalProject.docx
@@ -5,6 +5,9 @@
     <w:p/>
     <w:p>
       <w:r>
+        <w:rPr>
+          <w:noProof/>
+        </w:rPr>
         <w:drawing>
           <wp:inline distT="0" distB="0" distL="0" distR="0" wp14:anchorId="5E9C8964" wp14:editId="1902BD40">
             <wp:extent cx="6216650" cy="3238500"/>
@@ -900,6 +903,18 @@
       <w:pPr>
         <w:pStyle w:val="ListParagraph"/>
         <w:numPr>
+          <w:ilvl w:val="1"/>
+          <w:numId w:val="1"/>
+        </w:numPr>
+      </w:pPr>
+      <w:r>
+        <w:t>Searching is case insensitive.</w:t>
+      </w:r>
+    </w:p>
+    <w:p>
+      <w:pPr>
+        <w:pStyle w:val="ListParagraph"/>
+        <w:numPr>
           <w:ilvl w:val="0"/>
           <w:numId w:val="1"/>
         </w:numPr>
@@ -1002,17 +1017,284 @@
     <w:p>
       <w:pPr>
         <w:pStyle w:val="ListParagraph"/>
-        <w:ind w:left="1440"/>
-      </w:pPr>
-    </w:p>
-    <w:p>
-      <w:pPr>
-        <w:ind w:left="1080"/>
-      </w:pPr>
+        <w:numPr>
+          <w:ilvl w:val="0"/>
+          <w:numId w:val="1"/>
+        </w:numPr>
+      </w:pPr>
+      <w:proofErr w:type="spellStart"/>
+      <w:r>
+        <w:rPr>
+          <w:b/>
+          <w:bCs/>
+        </w:rPr>
+        <w:t>Datagrid</w:t>
+      </w:r>
+      <w:proofErr w:type="spellEnd"/>
+      <w:r>
+        <w:rPr>
+          <w:b/>
+          <w:bCs/>
+        </w:rPr>
+        <w:t xml:space="preserve"> – </w:t>
+      </w:r>
+      <w:r>
+        <w:t>Main grid for the retrieving and saving from and to XML.</w:t>
+      </w:r>
+    </w:p>
+    <w:p>
+      <w:pPr>
+        <w:pStyle w:val="ListParagraph"/>
+        <w:numPr>
+          <w:ilvl w:val="1"/>
+          <w:numId w:val="1"/>
+        </w:numPr>
+      </w:pPr>
+      <w:r>
+        <w:t xml:space="preserve">Fields inside the grid are updatable as they are all </w:t>
+      </w:r>
+      <w:proofErr w:type="spellStart"/>
+      <w:r>
+        <w:t>binded</w:t>
+      </w:r>
+      <w:proofErr w:type="spellEnd"/>
+      <w:r>
+        <w:t xml:space="preserve"> to their respected objects.</w:t>
+      </w:r>
+    </w:p>
+    <w:p>
+      <w:pPr>
+        <w:pStyle w:val="ListParagraph"/>
+        <w:numPr>
+          <w:ilvl w:val="1"/>
+          <w:numId w:val="1"/>
+        </w:numPr>
+      </w:pPr>
+      <w:r>
+        <w:t>Only the appointment time is not updatable as it was decided that appointment skit should not be change.</w:t>
+      </w:r>
+    </w:p>
+    <w:p/>
+    <w:p/>
+    <w:p/>
+    <w:p/>
+    <w:p/>
+    <w:p/>
+    <w:p/>
+    <w:p>
+      <w:pPr>
+        <w:rPr>
+          <w:b/>
+          <w:bCs/>
+        </w:rPr>
+      </w:pPr>
+      <w:r>
+        <w:rPr>
+          <w:b/>
+          <w:bCs/>
+        </w:rPr>
+        <w:lastRenderedPageBreak/>
+        <w:t>VALIDATION:</w:t>
+      </w:r>
+    </w:p>
+    <w:p>
+      <w:pPr>
+        <w:jc w:val="center"/>
+      </w:pPr>
+      <w:r>
+        <w:rPr>
+          <w:b/>
+          <w:bCs/>
+        </w:rPr>
+        <w:drawing>
+          <wp:inline distT="0" distB="0" distL="0" distR="0" wp14:anchorId="2A1EECD3" wp14:editId="6312F6F8">
+            <wp:extent cx="3436620" cy="1904827"/>
+            <wp:effectExtent l="0" t="0" r="0" b="635"/>
+            <wp:docPr id="2" name="Picture 2" descr="Graphical user interface, application&#10;&#10;Description automatically generated"/>
+            <wp:cNvGraphicFramePr>
+              <a:graphicFrameLocks xmlns:a="http://schemas.openxmlformats.org/drawingml/2006/main" noChangeAspect="1"/>
+            </wp:cNvGraphicFramePr>
+            <a:graphic xmlns:a="http://schemas.openxmlformats.org/drawingml/2006/main">
+              <a:graphicData uri="http://schemas.openxmlformats.org/drawingml/2006/picture">
+                <pic:pic xmlns:pic="http://schemas.openxmlformats.org/drawingml/2006/picture">
+                  <pic:nvPicPr>
+                    <pic:cNvPr id="2" name="Picture 2" descr="Graphical user interface, application&#10;&#10;Description automatically generated"/>
+                    <pic:cNvPicPr/>
+                  </pic:nvPicPr>
+                  <pic:blipFill>
+                    <a:blip r:embed="rId6"/>
+                    <a:stretch>
+                      <a:fillRect/>
+                    </a:stretch>
+                  </pic:blipFill>
+                  <pic:spPr>
+                    <a:xfrm>
+                      <a:off x="0" y="0"/>
+                      <a:ext cx="3456106" cy="1915628"/>
+                    </a:xfrm>
+                    <a:prstGeom prst="rect">
+                      <a:avLst/>
+                    </a:prstGeom>
+                  </pic:spPr>
+                </pic:pic>
+              </a:graphicData>
+            </a:graphic>
+          </wp:inline>
+        </w:drawing>
+      </w:r>
+    </w:p>
+    <w:p>
+      <w:pPr>
+        <w:jc w:val="center"/>
+      </w:pPr>
+      <w:r>
+        <w:rPr>
+          <w:b/>
+          <w:bCs/>
+        </w:rPr>
+        <w:drawing>
+          <wp:inline distT="0" distB="0" distL="0" distR="0" wp14:anchorId="406A6BBD" wp14:editId="1B17F773">
+            <wp:extent cx="3505200" cy="1973174"/>
+            <wp:effectExtent l="0" t="0" r="0" b="8255"/>
+            <wp:docPr id="3" name="Picture 3" descr="Graphical user interface, application&#10;&#10;Description automatically generated"/>
+            <wp:cNvGraphicFramePr>
+              <a:graphicFrameLocks xmlns:a="http://schemas.openxmlformats.org/drawingml/2006/main" noChangeAspect="1"/>
+            </wp:cNvGraphicFramePr>
+            <a:graphic xmlns:a="http://schemas.openxmlformats.org/drawingml/2006/main">
+              <a:graphicData uri="http://schemas.openxmlformats.org/drawingml/2006/picture">
+                <pic:pic xmlns:pic="http://schemas.openxmlformats.org/drawingml/2006/picture">
+                  <pic:nvPicPr>
+                    <pic:cNvPr id="3" name="Picture 3" descr="Graphical user interface, application&#10;&#10;Description automatically generated"/>
+                    <pic:cNvPicPr/>
+                  </pic:nvPicPr>
+                  <pic:blipFill>
+                    <a:blip r:embed="rId7"/>
+                    <a:stretch>
+                      <a:fillRect/>
+                    </a:stretch>
+                  </pic:blipFill>
+                  <pic:spPr>
+                    <a:xfrm>
+                      <a:off x="0" y="0"/>
+                      <a:ext cx="3536119" cy="1990579"/>
+                    </a:xfrm>
+                    <a:prstGeom prst="rect">
+                      <a:avLst/>
+                    </a:prstGeom>
+                  </pic:spPr>
+                </pic:pic>
+              </a:graphicData>
+            </a:graphic>
+          </wp:inline>
+        </w:drawing>
+      </w:r>
     </w:p>
     <w:p>
       <w:pPr>
         <w:ind w:left="720"/>
+        <w:jc w:val="center"/>
+      </w:pPr>
+      <w:r>
+        <w:drawing>
+          <wp:inline distT="0" distB="0" distL="0" distR="0" wp14:anchorId="348059FE" wp14:editId="4291F064">
+            <wp:extent cx="4267477" cy="2362200"/>
+            <wp:effectExtent l="0" t="0" r="0" b="0"/>
+            <wp:docPr id="4" name="Picture 4" descr="Graphical user interface, application&#10;&#10;Description automatically generated"/>
+            <wp:cNvGraphicFramePr>
+              <a:graphicFrameLocks xmlns:a="http://schemas.openxmlformats.org/drawingml/2006/main" noChangeAspect="1"/>
+            </wp:cNvGraphicFramePr>
+            <a:graphic xmlns:a="http://schemas.openxmlformats.org/drawingml/2006/main">
+              <a:graphicData uri="http://schemas.openxmlformats.org/drawingml/2006/picture">
+                <pic:pic xmlns:pic="http://schemas.openxmlformats.org/drawingml/2006/picture">
+                  <pic:nvPicPr>
+                    <pic:cNvPr id="4" name="Picture 4" descr="Graphical user interface, application&#10;&#10;Description automatically generated"/>
+                    <pic:cNvPicPr/>
+                  </pic:nvPicPr>
+                  <pic:blipFill>
+                    <a:blip r:embed="rId8"/>
+                    <a:stretch>
+                      <a:fillRect/>
+                    </a:stretch>
+                  </pic:blipFill>
+                  <pic:spPr>
+                    <a:xfrm>
+                      <a:off x="0" y="0"/>
+                      <a:ext cx="4384522" cy="2426988"/>
+                    </a:xfrm>
+                    <a:prstGeom prst="rect">
+                      <a:avLst/>
+                    </a:prstGeom>
+                  </pic:spPr>
+                </pic:pic>
+              </a:graphicData>
+            </a:graphic>
+          </wp:inline>
+        </w:drawing>
+      </w:r>
+    </w:p>
+    <w:p>
+      <w:pPr>
+        <w:ind w:left="720"/>
+        <w:jc w:val="center"/>
+      </w:pPr>
+    </w:p>
+    <w:p>
+      <w:pPr>
+        <w:ind w:left="720"/>
+        <w:jc w:val="center"/>
+      </w:pPr>
+    </w:p>
+    <w:p>
+      <w:pPr>
+        <w:ind w:left="720"/>
+        <w:jc w:val="center"/>
+      </w:pPr>
+    </w:p>
+    <w:p>
+      <w:pPr>
+        <w:ind w:left="720"/>
+        <w:jc w:val="center"/>
+      </w:pPr>
+    </w:p>
+    <w:p>
+      <w:pPr>
+        <w:ind w:left="720"/>
+        <w:jc w:val="center"/>
+      </w:pPr>
+    </w:p>
+    <w:p>
+      <w:pPr>
+        <w:ind w:left="720"/>
+        <w:rPr>
+          <w:b/>
+          <w:bCs/>
+        </w:rPr>
+      </w:pPr>
+      <w:proofErr w:type="spellStart"/>
+      <w:r>
+        <w:rPr>
+          <w:b/>
+          <w:bCs/>
+        </w:rPr>
+        <w:lastRenderedPageBreak/>
+        <w:t>Datagrid</w:t>
+      </w:r>
+      <w:proofErr w:type="spellEnd"/>
+      <w:r>
+        <w:rPr>
+          <w:b/>
+          <w:bCs/>
+        </w:rPr>
+        <w:t>:</w:t>
+      </w:r>
+    </w:p>
+    <w:p>
+      <w:pPr>
+        <w:ind w:left="720"/>
+        <w:rPr>
+          <w:b/>
+          <w:bCs/>
+        </w:rPr>
       </w:pPr>
     </w:p>
     <w:sectPr>

</xml_diff>

<commit_message>
Changed cc from string to decimal
</commit_message>
<xml_diff>
--- a/FinalProject.docx
+++ b/FinalProject.docx
@@ -100,21 +100,8 @@
           <w:numId w:val="1"/>
         </w:numPr>
       </w:pPr>
-      <w:proofErr w:type="spellStart"/>
-      <w:r>
-        <w:t>Binded</w:t>
-      </w:r>
-      <w:proofErr w:type="spellEnd"/>
-      <w:r>
-        <w:t xml:space="preserve"> to </w:t>
-      </w:r>
-      <w:proofErr w:type="spellStart"/>
-      <w:r>
-        <w:t>AppointmentTime</w:t>
-      </w:r>
-      <w:proofErr w:type="spellEnd"/>
-      <w:r>
-        <w:t xml:space="preserve"> (int).</w:t>
+      <w:r>
+        <w:t>Binded to AppointmentTime (int).</w:t>
       </w:r>
     </w:p>
     <w:p>
@@ -170,21 +157,8 @@
           <w:numId w:val="1"/>
         </w:numPr>
       </w:pPr>
-      <w:proofErr w:type="spellStart"/>
-      <w:r>
-        <w:t>Binded</w:t>
-      </w:r>
-      <w:proofErr w:type="spellEnd"/>
-      <w:r>
-        <w:t xml:space="preserve"> to </w:t>
-      </w:r>
-      <w:proofErr w:type="spellStart"/>
-      <w:r>
-        <w:t>CustomerName</w:t>
-      </w:r>
-      <w:proofErr w:type="spellEnd"/>
-      <w:r>
-        <w:t xml:space="preserve"> (string).</w:t>
+      <w:r>
+        <w:t>Binded to CustomerName (string).</w:t>
       </w:r>
     </w:p>
     <w:p>
@@ -264,21 +238,8 @@
           <w:numId w:val="4"/>
         </w:numPr>
       </w:pPr>
-      <w:proofErr w:type="spellStart"/>
-      <w:r>
-        <w:t>Binded</w:t>
-      </w:r>
-      <w:proofErr w:type="spellEnd"/>
-      <w:r>
-        <w:t xml:space="preserve"> to </w:t>
-      </w:r>
-      <w:proofErr w:type="spellStart"/>
-      <w:r>
-        <w:t>CreditCardNo</w:t>
-      </w:r>
-      <w:proofErr w:type="spellEnd"/>
-      <w:r>
-        <w:t xml:space="preserve"> (decimal)</w:t>
+      <w:r>
+        <w:t>Binded to CreditCardNo (decimal)</w:t>
       </w:r>
     </w:p>
     <w:p>
@@ -315,15 +276,7 @@
         </w:numPr>
       </w:pPr>
       <w:r>
-        <w:t xml:space="preserve">Contains Netbook, Notebook, </w:t>
-      </w:r>
-      <w:proofErr w:type="spellStart"/>
-      <w:r>
-        <w:t>UltraBook</w:t>
-      </w:r>
-      <w:proofErr w:type="spellEnd"/>
-      <w:r>
-        <w:t xml:space="preserve">, </w:t>
+        <w:t xml:space="preserve">Contains Netbook, Notebook, UltraBook, </w:t>
       </w:r>
       <w:r>
         <w:t xml:space="preserve">and </w:t>
@@ -343,21 +296,8 @@
           <w:numId w:val="1"/>
         </w:numPr>
       </w:pPr>
-      <w:proofErr w:type="spellStart"/>
-      <w:r>
-        <w:t>Binded</w:t>
-      </w:r>
-      <w:proofErr w:type="spellEnd"/>
-      <w:r>
-        <w:t xml:space="preserve"> to </w:t>
-      </w:r>
-      <w:proofErr w:type="spellStart"/>
-      <w:r>
-        <w:t>LaptopType</w:t>
-      </w:r>
-      <w:proofErr w:type="spellEnd"/>
-      <w:r>
-        <w:t xml:space="preserve"> (string).</w:t>
+      <w:r>
+        <w:t>Binded to LaptopType (string).</w:t>
       </w:r>
     </w:p>
     <w:p>
@@ -399,13 +339,8 @@
           <w:numId w:val="1"/>
         </w:numPr>
       </w:pPr>
-      <w:proofErr w:type="spellStart"/>
-      <w:r>
-        <w:t>Binded</w:t>
-      </w:r>
-      <w:proofErr w:type="spellEnd"/>
-      <w:r>
-        <w:t xml:space="preserve"> to Brand (string).</w:t>
+      <w:r>
+        <w:t>Binded to Brand (string).</w:t>
       </w:r>
     </w:p>
     <w:p>
@@ -461,13 +396,8 @@
           <w:numId w:val="1"/>
         </w:numPr>
       </w:pPr>
-      <w:proofErr w:type="spellStart"/>
-      <w:r>
-        <w:t>Binded</w:t>
-      </w:r>
-      <w:proofErr w:type="spellEnd"/>
-      <w:r>
-        <w:t xml:space="preserve"> to Model (string).</w:t>
+      <w:r>
+        <w:t>Binded to Model (string).</w:t>
       </w:r>
     </w:p>
     <w:p>
@@ -504,21 +434,8 @@
           <w:numId w:val="1"/>
         </w:numPr>
       </w:pPr>
-      <w:proofErr w:type="spellStart"/>
-      <w:r>
-        <w:t>Binded</w:t>
-      </w:r>
-      <w:proofErr w:type="spellEnd"/>
-      <w:r>
-        <w:t xml:space="preserve"> to </w:t>
-      </w:r>
-      <w:proofErr w:type="spellStart"/>
-      <w:r>
-        <w:t>WorkDone</w:t>
-      </w:r>
-      <w:proofErr w:type="spellEnd"/>
-      <w:r>
-        <w:t xml:space="preserve"> (string).</w:t>
+      <w:r>
+        <w:t>Binded to WorkDone (string).</w:t>
       </w:r>
     </w:p>
     <w:p>
@@ -639,21 +556,8 @@
           <w:numId w:val="1"/>
         </w:numPr>
       </w:pPr>
-      <w:proofErr w:type="spellStart"/>
-      <w:r>
-        <w:t>Binded</w:t>
-      </w:r>
-      <w:proofErr w:type="spellEnd"/>
-      <w:r>
-        <w:t xml:space="preserve"> to </w:t>
-      </w:r>
-      <w:proofErr w:type="spellStart"/>
-      <w:r>
-        <w:t>TechnicianName</w:t>
-      </w:r>
-      <w:proofErr w:type="spellEnd"/>
-      <w:r>
-        <w:t xml:space="preserve"> (string).</w:t>
+      <w:r>
+        <w:t>Binded to TechnicianName (string).</w:t>
       </w:r>
     </w:p>
     <w:p>
@@ -672,15 +576,7 @@
         <w:t xml:space="preserve">Add (Button) – </w:t>
       </w:r>
       <w:r>
-        <w:t xml:space="preserve">This will transfer the data from the field to the </w:t>
-      </w:r>
-      <w:proofErr w:type="spellStart"/>
-      <w:r>
-        <w:t>datagrid</w:t>
-      </w:r>
-      <w:proofErr w:type="spellEnd"/>
-      <w:r>
-        <w:t>.</w:t>
+        <w:t>This will transfer the data from the field to the datagrid.</w:t>
       </w:r>
     </w:p>
     <w:p>
@@ -704,31 +600,7 @@
         </w:numPr>
       </w:pPr>
       <w:r>
-        <w:t xml:space="preserve">This will bind the </w:t>
-      </w:r>
-      <w:proofErr w:type="spellStart"/>
-      <w:r>
-        <w:t>datagrid</w:t>
-      </w:r>
-      <w:proofErr w:type="spellEnd"/>
-      <w:r>
-        <w:t xml:space="preserve"> to </w:t>
-      </w:r>
-      <w:proofErr w:type="spellStart"/>
-      <w:r>
-        <w:t>TempAppointment</w:t>
-      </w:r>
-      <w:proofErr w:type="spellEnd"/>
-      <w:r>
-        <w:t xml:space="preserve"> (</w:t>
-      </w:r>
-      <w:proofErr w:type="spellStart"/>
-      <w:r>
-        <w:t>ObservableCollection</w:t>
-      </w:r>
-      <w:proofErr w:type="spellEnd"/>
-      <w:r>
-        <w:t>).</w:t>
+        <w:t>This will bind the datagrid to TempAppointment (ObservableCollection).</w:t>
       </w:r>
     </w:p>
     <w:p>
@@ -740,15 +612,7 @@
         </w:numPr>
       </w:pPr>
       <w:r>
-        <w:t xml:space="preserve">This will not add data on the </w:t>
-      </w:r>
-      <w:proofErr w:type="spellStart"/>
-      <w:r>
-        <w:t>datagrid</w:t>
-      </w:r>
-      <w:proofErr w:type="spellEnd"/>
-      <w:r>
-        <w:t xml:space="preserve"> if the field has some empty values.</w:t>
+        <w:t>This will not add data on the datagrid if the field has some empty values.</w:t>
       </w:r>
     </w:p>
     <w:p>
@@ -760,23 +624,7 @@
         </w:numPr>
       </w:pPr>
       <w:r>
-        <w:t xml:space="preserve">If the </w:t>
-      </w:r>
-      <w:proofErr w:type="spellStart"/>
-      <w:r>
-        <w:t>datagrid</w:t>
-      </w:r>
-      <w:proofErr w:type="spellEnd"/>
-      <w:r>
-        <w:t xml:space="preserve"> has value from clicking the search button, it will remove the retrieve value from the </w:t>
-      </w:r>
-      <w:proofErr w:type="spellStart"/>
-      <w:r>
-        <w:t>datagrid</w:t>
-      </w:r>
-      <w:proofErr w:type="spellEnd"/>
-      <w:r>
-        <w:t xml:space="preserve"> and replace it with the ones in the field.</w:t>
+        <w:t>If the datagrid has value from clicking the search button, it will remove the retrieve value from the datagrid and replace it with the ones in the field.</w:t>
       </w:r>
     </w:p>
     <w:p>
@@ -953,15 +801,7 @@
         </w:numPr>
       </w:pPr>
       <w:r>
-        <w:t xml:space="preserve">This will save data from the </w:t>
-      </w:r>
-      <w:proofErr w:type="spellStart"/>
-      <w:r>
-        <w:t>datagrid</w:t>
-      </w:r>
-      <w:proofErr w:type="spellEnd"/>
-      <w:r>
-        <w:t>.</w:t>
+        <w:t>This will save data from the datagrid.</w:t>
       </w:r>
     </w:p>
     <w:p>
@@ -973,15 +813,7 @@
         </w:numPr>
       </w:pPr>
       <w:r>
-        <w:t xml:space="preserve">This will also save the retrieved data when updated in the </w:t>
-      </w:r>
-      <w:proofErr w:type="spellStart"/>
-      <w:r>
-        <w:t>datagrid</w:t>
-      </w:r>
-      <w:proofErr w:type="spellEnd"/>
-      <w:r>
-        <w:t>.</w:t>
+        <w:t>This will also save the retrieved data when updated in the datagrid.</w:t>
       </w:r>
     </w:p>
     <w:p>
@@ -1022,21 +854,12 @@
           <w:numId w:val="1"/>
         </w:numPr>
       </w:pPr>
-      <w:proofErr w:type="spellStart"/>
-      <w:r>
-        <w:rPr>
-          <w:b/>
-          <w:bCs/>
-        </w:rPr>
-        <w:t>Datagrid</w:t>
-      </w:r>
-      <w:proofErr w:type="spellEnd"/>
-      <w:r>
-        <w:rPr>
-          <w:b/>
-          <w:bCs/>
-        </w:rPr>
-        <w:t xml:space="preserve"> – </w:t>
+      <w:r>
+        <w:rPr>
+          <w:b/>
+          <w:bCs/>
+        </w:rPr>
+        <w:t xml:space="preserve">Datagrid – </w:t>
       </w:r>
       <w:r>
         <w:t>Main grid for the retrieving and saving from and to XML.</w:t>
@@ -1051,15 +874,7 @@
         </w:numPr>
       </w:pPr>
       <w:r>
-        <w:t xml:space="preserve">Fields inside the grid are updatable as they are all </w:t>
-      </w:r>
-      <w:proofErr w:type="spellStart"/>
-      <w:r>
-        <w:t>binded</w:t>
-      </w:r>
-      <w:proofErr w:type="spellEnd"/>
-      <w:r>
-        <w:t xml:space="preserve"> to their respected objects.</w:t>
+        <w:t>Fields inside the grid are updatable as they are all binded to their respected objects.</w:t>
       </w:r>
     </w:p>
     <w:p>
@@ -1105,6 +920,7 @@
         <w:rPr>
           <w:b/>
           <w:bCs/>
+          <w:noProof/>
         </w:rPr>
         <w:drawing>
           <wp:inline distT="0" distB="0" distL="0" distR="0" wp14:anchorId="2A1EECD3" wp14:editId="6312F6F8">
@@ -1151,6 +967,7 @@
         <w:rPr>
           <w:b/>
           <w:bCs/>
+          <w:noProof/>
         </w:rPr>
         <w:drawing>
           <wp:inline distT="0" distB="0" distL="0" distR="0" wp14:anchorId="406A6BBD" wp14:editId="1B17F773">
@@ -1191,10 +1008,45 @@
     </w:p>
     <w:p>
       <w:pPr>
+        <w:ind w:left="851"/>
+      </w:pPr>
+      <w:r>
+        <w:t>Added validation rule on credit card field.</w:t>
+      </w:r>
+    </w:p>
+    <w:p>
+      <w:pPr>
+        <w:pStyle w:val="ListParagraph"/>
+        <w:numPr>
+          <w:ilvl w:val="0"/>
+          <w:numId w:val="5"/>
+        </w:numPr>
+      </w:pPr>
+      <w:r>
+        <w:t>Only numeric are allowed.</w:t>
+      </w:r>
+    </w:p>
+    <w:p>
+      <w:pPr>
+        <w:pStyle w:val="ListParagraph"/>
+        <w:numPr>
+          <w:ilvl w:val="0"/>
+          <w:numId w:val="5"/>
+        </w:numPr>
+      </w:pPr>
+      <w:r>
+        <w:t>16 characters exactly should be entered.</w:t>
+      </w:r>
+    </w:p>
+    <w:p>
+      <w:pPr>
         <w:ind w:left="720"/>
         <w:jc w:val="center"/>
       </w:pPr>
       <w:r>
+        <w:rPr>
+          <w:noProof/>
+        </w:rPr>
         <w:drawing>
           <wp:inline distT="0" distB="0" distL="0" distR="0" wp14:anchorId="348059FE" wp14:editId="4291F064">
             <wp:extent cx="4267477" cy="2362200"/>
@@ -1235,66 +1087,837 @@
     <w:p>
       <w:pPr>
         <w:ind w:left="720"/>
-        <w:jc w:val="center"/>
-      </w:pPr>
-    </w:p>
-    <w:p>
-      <w:pPr>
+      </w:pPr>
+      <w:r>
+        <w:t>Conditional validation added on search combo box.</w:t>
+      </w:r>
+    </w:p>
+    <w:p>
+      <w:pPr>
+        <w:pStyle w:val="ListParagraph"/>
+        <w:numPr>
+          <w:ilvl w:val="0"/>
+          <w:numId w:val="6"/>
+        </w:numPr>
         <w:ind w:left="720"/>
         <w:jc w:val="center"/>
-      </w:pPr>
+        <w:rPr>
+          <w:b/>
+          <w:bCs/>
+        </w:rPr>
+      </w:pPr>
+      <w:r>
+        <w:t>User should select on one of the choices.</w:t>
+      </w:r>
+    </w:p>
+    <w:p>
+      <w:pPr>
+        <w:pStyle w:val="ListParagraph"/>
+        <w:rPr>
+          <w:b/>
+          <w:bCs/>
+        </w:rPr>
+      </w:pPr>
+      <w:r>
+        <w:rPr>
+          <w:b/>
+          <w:bCs/>
+        </w:rPr>
+        <w:lastRenderedPageBreak/>
+        <w:t>Datagrid:</w:t>
+      </w:r>
+    </w:p>
+    <w:p>
+      <w:pPr>
+        <w:pStyle w:val="ListParagraph"/>
+        <w:rPr>
+          <w:b/>
+          <w:bCs/>
+        </w:rPr>
+      </w:pPr>
+    </w:p>
+    <w:p>
+      <w:pPr>
+        <w:pStyle w:val="ListParagraph"/>
+        <w:rPr>
+          <w:b/>
+          <w:bCs/>
+        </w:rPr>
+      </w:pPr>
+    </w:p>
+    <w:p>
+      <w:pPr>
+        <w:pStyle w:val="ListParagraph"/>
+        <w:rPr>
+          <w:b/>
+          <w:bCs/>
+        </w:rPr>
+      </w:pPr>
+      <w:r>
+        <w:rPr>
+          <w:b/>
+          <w:bCs/>
+          <w:noProof/>
+        </w:rPr>
+        <w:drawing>
+          <wp:inline distT="0" distB="0" distL="0" distR="0" wp14:anchorId="13D59B96" wp14:editId="062C6DF5">
+            <wp:extent cx="2679080" cy="1889760"/>
+            <wp:effectExtent l="0" t="0" r="6985" b="0"/>
+            <wp:docPr id="5" name="Picture 5" descr="Table&#10;&#10;Description automatically generated"/>
+            <wp:cNvGraphicFramePr>
+              <a:graphicFrameLocks xmlns:a="http://schemas.openxmlformats.org/drawingml/2006/main" noChangeAspect="1"/>
+            </wp:cNvGraphicFramePr>
+            <a:graphic xmlns:a="http://schemas.openxmlformats.org/drawingml/2006/main">
+              <a:graphicData uri="http://schemas.openxmlformats.org/drawingml/2006/picture">
+                <pic:pic xmlns:pic="http://schemas.openxmlformats.org/drawingml/2006/picture">
+                  <pic:nvPicPr>
+                    <pic:cNvPr id="5" name="Picture 5" descr="Table&#10;&#10;Description automatically generated"/>
+                    <pic:cNvPicPr/>
+                  </pic:nvPicPr>
+                  <pic:blipFill>
+                    <a:blip r:embed="rId9"/>
+                    <a:stretch>
+                      <a:fillRect/>
+                    </a:stretch>
+                  </pic:blipFill>
+                  <pic:spPr>
+                    <a:xfrm>
+                      <a:off x="0" y="0"/>
+                      <a:ext cx="2694166" cy="1900401"/>
+                    </a:xfrm>
+                    <a:prstGeom prst="rect">
+                      <a:avLst/>
+                    </a:prstGeom>
+                  </pic:spPr>
+                </pic:pic>
+              </a:graphicData>
+            </a:graphic>
+          </wp:inline>
+        </w:drawing>
+      </w:r>
+      <w:r>
+        <w:rPr>
+          <w:b/>
+          <w:bCs/>
+          <w:noProof/>
+        </w:rPr>
+        <w:drawing>
+          <wp:inline distT="0" distB="0" distL="0" distR="0" wp14:anchorId="43791BEB" wp14:editId="22EAFB8B">
+            <wp:extent cx="2766060" cy="1893824"/>
+            <wp:effectExtent l="0" t="0" r="0" b="0"/>
+            <wp:docPr id="6" name="Picture 6" descr="Table&#10;&#10;Description automatically generated"/>
+            <wp:cNvGraphicFramePr>
+              <a:graphicFrameLocks xmlns:a="http://schemas.openxmlformats.org/drawingml/2006/main" noChangeAspect="1"/>
+            </wp:cNvGraphicFramePr>
+            <a:graphic xmlns:a="http://schemas.openxmlformats.org/drawingml/2006/main">
+              <a:graphicData uri="http://schemas.openxmlformats.org/drawingml/2006/picture">
+                <pic:pic xmlns:pic="http://schemas.openxmlformats.org/drawingml/2006/picture">
+                  <pic:nvPicPr>
+                    <pic:cNvPr id="6" name="Picture 6" descr="Table&#10;&#10;Description automatically generated"/>
+                    <pic:cNvPicPr/>
+                  </pic:nvPicPr>
+                  <pic:blipFill>
+                    <a:blip r:embed="rId10"/>
+                    <a:stretch>
+                      <a:fillRect/>
+                    </a:stretch>
+                  </pic:blipFill>
+                  <pic:spPr>
+                    <a:xfrm>
+                      <a:off x="0" y="0"/>
+                      <a:ext cx="2776040" cy="1900657"/>
+                    </a:xfrm>
+                    <a:prstGeom prst="rect">
+                      <a:avLst/>
+                    </a:prstGeom>
+                  </pic:spPr>
+                </pic:pic>
+              </a:graphicData>
+            </a:graphic>
+          </wp:inline>
+        </w:drawing>
+      </w:r>
     </w:p>
     <w:p>
       <w:pPr>
         <w:ind w:left="720"/>
-        <w:jc w:val="center"/>
-      </w:pPr>
-    </w:p>
+        <w:rPr>
+          <w:b/>
+          <w:bCs/>
+        </w:rPr>
+      </w:pPr>
+      <w:r>
+        <w:rPr>
+          <w:b/>
+          <w:bCs/>
+        </w:rPr>
+        <w:t>Fields inside the datagrid:</w:t>
+      </w:r>
+    </w:p>
+    <w:p>
+      <w:pPr>
+        <w:pStyle w:val="ListParagraph"/>
+        <w:numPr>
+          <w:ilvl w:val="0"/>
+          <w:numId w:val="7"/>
+        </w:numPr>
+        <w:rPr>
+          <w:b/>
+          <w:bCs/>
+        </w:rPr>
+      </w:pPr>
+      <w:r>
+        <w:rPr>
+          <w:b/>
+          <w:bCs/>
+        </w:rPr>
+        <w:t xml:space="preserve">Time </w:t>
+      </w:r>
+      <w:r>
+        <w:rPr>
+          <w:b/>
+          <w:bCs/>
+        </w:rPr>
+        <w:t xml:space="preserve">(datagrid combo box) </w:t>
+      </w:r>
+      <w:r>
+        <w:rPr>
+          <w:b/>
+          <w:bCs/>
+          <w:noProof/>
+        </w:rPr>
+        <w:drawing>
+          <wp:inline distT="0" distB="0" distL="0" distR="0" wp14:anchorId="201DFF8C" wp14:editId="41A4061F">
+            <wp:extent cx="198120" cy="235857"/>
+            <wp:effectExtent l="0" t="0" r="0" b="0"/>
+            <wp:docPr id="8" name="Picture 8"/>
+            <wp:cNvGraphicFramePr>
+              <a:graphicFrameLocks xmlns:a="http://schemas.openxmlformats.org/drawingml/2006/main" noChangeAspect="1"/>
+            </wp:cNvGraphicFramePr>
+            <a:graphic xmlns:a="http://schemas.openxmlformats.org/drawingml/2006/main">
+              <a:graphicData uri="http://schemas.openxmlformats.org/drawingml/2006/picture">
+                <pic:pic xmlns:pic="http://schemas.openxmlformats.org/drawingml/2006/picture">
+                  <pic:nvPicPr>
+                    <pic:cNvPr id="1" name=""/>
+                    <pic:cNvPicPr/>
+                  </pic:nvPicPr>
+                  <pic:blipFill>
+                    <a:blip r:embed="rId11"/>
+                    <a:stretch>
+                      <a:fillRect/>
+                    </a:stretch>
+                  </pic:blipFill>
+                  <pic:spPr>
+                    <a:xfrm>
+                      <a:off x="0" y="0"/>
+                      <a:ext cx="199888" cy="237961"/>
+                    </a:xfrm>
+                    <a:prstGeom prst="rect">
+                      <a:avLst/>
+                    </a:prstGeom>
+                  </pic:spPr>
+                </pic:pic>
+              </a:graphicData>
+            </a:graphic>
+          </wp:inline>
+        </w:drawing>
+      </w:r>
+      <w:r>
+        <w:rPr>
+          <w:b/>
+          <w:bCs/>
+        </w:rPr>
+        <w:t xml:space="preserve"> </w:t>
+      </w:r>
+      <w:r>
+        <w:rPr>
+          <w:b/>
+          <w:bCs/>
+        </w:rPr>
+        <w:t xml:space="preserve">- </w:t>
+      </w:r>
+      <w:r>
+        <w:t>Not</w:t>
+      </w:r>
+      <w:r>
+        <w:t xml:space="preserve"> editable but binded to AppointmentTime (int).</w:t>
+      </w:r>
+    </w:p>
+    <w:p>
+      <w:pPr>
+        <w:pStyle w:val="ListParagraph"/>
+        <w:numPr>
+          <w:ilvl w:val="0"/>
+          <w:numId w:val="7"/>
+        </w:numPr>
+        <w:rPr>
+          <w:b/>
+          <w:bCs/>
+        </w:rPr>
+      </w:pPr>
+      <w:r>
+        <w:rPr>
+          <w:b/>
+          <w:bCs/>
+        </w:rPr>
+        <w:t xml:space="preserve">Name (datagrid textbox) </w:t>
+      </w:r>
+      <w:r>
+        <w:rPr>
+          <w:b/>
+          <w:bCs/>
+          <w:noProof/>
+        </w:rPr>
+        <w:drawing>
+          <wp:inline distT="0" distB="0" distL="0" distR="0" wp14:anchorId="372FEA53" wp14:editId="2C6E6E0D">
+            <wp:extent cx="521323" cy="281940"/>
+            <wp:effectExtent l="0" t="0" r="0" b="3810"/>
+            <wp:docPr id="7" name="Picture 7" descr="A picture containing graphical user interface&#10;&#10;Description automatically generated"/>
+            <wp:cNvGraphicFramePr>
+              <a:graphicFrameLocks xmlns:a="http://schemas.openxmlformats.org/drawingml/2006/main" noChangeAspect="1"/>
+            </wp:cNvGraphicFramePr>
+            <a:graphic xmlns:a="http://schemas.openxmlformats.org/drawingml/2006/main">
+              <a:graphicData uri="http://schemas.openxmlformats.org/drawingml/2006/picture">
+                <pic:pic xmlns:pic="http://schemas.openxmlformats.org/drawingml/2006/picture">
+                  <pic:nvPicPr>
+                    <pic:cNvPr id="7" name="Picture 7" descr="A picture containing graphical user interface&#10;&#10;Description automatically generated"/>
+                    <pic:cNvPicPr/>
+                  </pic:nvPicPr>
+                  <pic:blipFill>
+                    <a:blip r:embed="rId12"/>
+                    <a:stretch>
+                      <a:fillRect/>
+                    </a:stretch>
+                  </pic:blipFill>
+                  <pic:spPr>
+                    <a:xfrm>
+                      <a:off x="0" y="0"/>
+                      <a:ext cx="531245" cy="287306"/>
+                    </a:xfrm>
+                    <a:prstGeom prst="rect">
+                      <a:avLst/>
+                    </a:prstGeom>
+                  </pic:spPr>
+                </pic:pic>
+              </a:graphicData>
+            </a:graphic>
+          </wp:inline>
+        </w:drawing>
+      </w:r>
+      <w:r>
+        <w:rPr>
+          <w:b/>
+          <w:bCs/>
+        </w:rPr>
+        <w:t xml:space="preserve"> – </w:t>
+      </w:r>
+      <w:r>
+        <w:t>Editable and binded to CustomerName (string).</w:t>
+      </w:r>
+    </w:p>
+    <w:p>
+      <w:pPr>
+        <w:pStyle w:val="ListParagraph"/>
+        <w:numPr>
+          <w:ilvl w:val="0"/>
+          <w:numId w:val="7"/>
+        </w:numPr>
+        <w:rPr>
+          <w:b/>
+          <w:bCs/>
+        </w:rPr>
+      </w:pPr>
+      <w:r>
+        <w:rPr>
+          <w:b/>
+          <w:bCs/>
+        </w:rPr>
+        <w:t xml:space="preserve">Credit Card </w:t>
+      </w:r>
+      <w:r>
+        <w:rPr>
+          <w:b/>
+          <w:bCs/>
+        </w:rPr>
+        <w:t xml:space="preserve">(datagrid textbox) </w:t>
+      </w:r>
+      <w:r>
+        <w:rPr>
+          <w:b/>
+          <w:bCs/>
+          <w:noProof/>
+        </w:rPr>
+        <w:drawing>
+          <wp:inline distT="0" distB="0" distL="0" distR="0" wp14:anchorId="2556C682" wp14:editId="6CD82325">
+            <wp:extent cx="541020" cy="223465"/>
+            <wp:effectExtent l="0" t="0" r="0" b="5715"/>
+            <wp:docPr id="9" name="Picture 9" descr="A picture containing graphical user interface&#10;&#10;Description automatically generated"/>
+            <wp:cNvGraphicFramePr>
+              <a:graphicFrameLocks xmlns:a="http://schemas.openxmlformats.org/drawingml/2006/main" noChangeAspect="1"/>
+            </wp:cNvGraphicFramePr>
+            <a:graphic xmlns:a="http://schemas.openxmlformats.org/drawingml/2006/main">
+              <a:graphicData uri="http://schemas.openxmlformats.org/drawingml/2006/picture">
+                <pic:pic xmlns:pic="http://schemas.openxmlformats.org/drawingml/2006/picture">
+                  <pic:nvPicPr>
+                    <pic:cNvPr id="9" name="Picture 9" descr="A picture containing graphical user interface&#10;&#10;Description automatically generated"/>
+                    <pic:cNvPicPr/>
+                  </pic:nvPicPr>
+                  <pic:blipFill>
+                    <a:blip r:embed="rId13"/>
+                    <a:stretch>
+                      <a:fillRect/>
+                    </a:stretch>
+                  </pic:blipFill>
+                  <pic:spPr>
+                    <a:xfrm>
+                      <a:off x="0" y="0"/>
+                      <a:ext cx="548292" cy="226469"/>
+                    </a:xfrm>
+                    <a:prstGeom prst="rect">
+                      <a:avLst/>
+                    </a:prstGeom>
+                  </pic:spPr>
+                </pic:pic>
+              </a:graphicData>
+            </a:graphic>
+          </wp:inline>
+        </w:drawing>
+      </w:r>
+      <w:r>
+        <w:rPr>
+          <w:b/>
+          <w:bCs/>
+        </w:rPr>
+        <w:t xml:space="preserve"> </w:t>
+      </w:r>
+      <w:r>
+        <w:rPr>
+          <w:b/>
+          <w:bCs/>
+        </w:rPr>
+        <w:t xml:space="preserve">– </w:t>
+      </w:r>
+      <w:r>
+        <w:t xml:space="preserve">Editable and </w:t>
+      </w:r>
+      <w:r>
+        <w:t>binded to</w:t>
+      </w:r>
+      <w:r>
+        <w:t xml:space="preserve"> CreditCardNo (</w:t>
+      </w:r>
+      <w:r>
+        <w:t>string</w:t>
+      </w:r>
+      <w:r>
+        <w:t>).</w:t>
+      </w:r>
+    </w:p>
+    <w:p>
+      <w:pPr>
+        <w:pStyle w:val="ListParagraph"/>
+        <w:numPr>
+          <w:ilvl w:val="0"/>
+          <w:numId w:val="7"/>
+        </w:numPr>
+        <w:rPr>
+          <w:b/>
+          <w:bCs/>
+        </w:rPr>
+      </w:pPr>
+      <w:r>
+        <w:rPr>
+          <w:b/>
+          <w:bCs/>
+        </w:rPr>
+        <w:t xml:space="preserve">Type </w:t>
+      </w:r>
+      <w:r>
+        <w:rPr>
+          <w:b/>
+          <w:bCs/>
+        </w:rPr>
+        <w:t xml:space="preserve">(datagrid combo box) </w:t>
+      </w:r>
+      <w:r>
+        <w:rPr>
+          <w:b/>
+          <w:bCs/>
+          <w:noProof/>
+        </w:rPr>
+        <w:drawing>
+          <wp:inline distT="0" distB="0" distL="0" distR="0" wp14:anchorId="3B2B5F9E" wp14:editId="69CCB701">
+            <wp:extent cx="487680" cy="569554"/>
+            <wp:effectExtent l="0" t="0" r="7620" b="2540"/>
+            <wp:docPr id="10" name="Picture 10" descr="Graphical user interface, text, application&#10;&#10;Description automatically generated"/>
+            <wp:cNvGraphicFramePr>
+              <a:graphicFrameLocks xmlns:a="http://schemas.openxmlformats.org/drawingml/2006/main" noChangeAspect="1"/>
+            </wp:cNvGraphicFramePr>
+            <a:graphic xmlns:a="http://schemas.openxmlformats.org/drawingml/2006/main">
+              <a:graphicData uri="http://schemas.openxmlformats.org/drawingml/2006/picture">
+                <pic:pic xmlns:pic="http://schemas.openxmlformats.org/drawingml/2006/picture">
+                  <pic:nvPicPr>
+                    <pic:cNvPr id="10" name="Picture 10" descr="Graphical user interface, text, application&#10;&#10;Description automatically generated"/>
+                    <pic:cNvPicPr/>
+                  </pic:nvPicPr>
+                  <pic:blipFill>
+                    <a:blip r:embed="rId14"/>
+                    <a:stretch>
+                      <a:fillRect/>
+                    </a:stretch>
+                  </pic:blipFill>
+                  <pic:spPr>
+                    <a:xfrm>
+                      <a:off x="0" y="0"/>
+                      <a:ext cx="499074" cy="582861"/>
+                    </a:xfrm>
+                    <a:prstGeom prst="rect">
+                      <a:avLst/>
+                    </a:prstGeom>
+                  </pic:spPr>
+                </pic:pic>
+              </a:graphicData>
+            </a:graphic>
+          </wp:inline>
+        </w:drawing>
+      </w:r>
+      <w:r>
+        <w:rPr>
+          <w:b/>
+          <w:bCs/>
+        </w:rPr>
+        <w:t xml:space="preserve"> </w:t>
+      </w:r>
+      <w:r>
+        <w:rPr>
+          <w:b/>
+          <w:bCs/>
+        </w:rPr>
+        <w:t>–</w:t>
+      </w:r>
+      <w:r>
+        <w:t xml:space="preserve"> Editable and binded to LaptopType (string).</w:t>
+      </w:r>
+    </w:p>
+    <w:p>
+      <w:pPr>
+        <w:pStyle w:val="ListParagraph"/>
+        <w:numPr>
+          <w:ilvl w:val="0"/>
+          <w:numId w:val="7"/>
+        </w:numPr>
+        <w:rPr>
+          <w:b/>
+          <w:bCs/>
+        </w:rPr>
+      </w:pPr>
+      <w:r>
+        <w:rPr>
+          <w:b/>
+          <w:bCs/>
+        </w:rPr>
+        <w:t xml:space="preserve">Brand (datagrid combo box) </w:t>
+      </w:r>
+      <w:r>
+        <w:rPr>
+          <w:b/>
+          <w:bCs/>
+          <w:noProof/>
+        </w:rPr>
+        <w:drawing>
+          <wp:inline distT="0" distB="0" distL="0" distR="0" wp14:anchorId="0E883CF6" wp14:editId="5D8F4A10">
+            <wp:extent cx="383836" cy="868680"/>
+            <wp:effectExtent l="0" t="0" r="0" b="7620"/>
+            <wp:docPr id="11" name="Picture 11" descr="Graphical user interface, application&#10;&#10;Description automatically generated with medium confidence"/>
+            <wp:cNvGraphicFramePr>
+              <a:graphicFrameLocks xmlns:a="http://schemas.openxmlformats.org/drawingml/2006/main" noChangeAspect="1"/>
+            </wp:cNvGraphicFramePr>
+            <a:graphic xmlns:a="http://schemas.openxmlformats.org/drawingml/2006/main">
+              <a:graphicData uri="http://schemas.openxmlformats.org/drawingml/2006/picture">
+                <pic:pic xmlns:pic="http://schemas.openxmlformats.org/drawingml/2006/picture">
+                  <pic:nvPicPr>
+                    <pic:cNvPr id="11" name="Picture 11" descr="Graphical user interface, application&#10;&#10;Description automatically generated with medium confidence"/>
+                    <pic:cNvPicPr/>
+                  </pic:nvPicPr>
+                  <pic:blipFill>
+                    <a:blip r:embed="rId15"/>
+                    <a:stretch>
+                      <a:fillRect/>
+                    </a:stretch>
+                  </pic:blipFill>
+                  <pic:spPr>
+                    <a:xfrm>
+                      <a:off x="0" y="0"/>
+                      <a:ext cx="399763" cy="904726"/>
+                    </a:xfrm>
+                    <a:prstGeom prst="rect">
+                      <a:avLst/>
+                    </a:prstGeom>
+                  </pic:spPr>
+                </pic:pic>
+              </a:graphicData>
+            </a:graphic>
+          </wp:inline>
+        </w:drawing>
+      </w:r>
+      <w:r>
+        <w:rPr>
+          <w:b/>
+          <w:bCs/>
+        </w:rPr>
+        <w:t xml:space="preserve"> </w:t>
+      </w:r>
+      <w:r>
+        <w:rPr>
+          <w:b/>
+          <w:bCs/>
+        </w:rPr>
+        <w:t>–</w:t>
+      </w:r>
+      <w:r>
+        <w:t xml:space="preserve"> Editable and binded to Brand (string).</w:t>
+      </w:r>
+    </w:p>
+    <w:p>
+      <w:pPr>
+        <w:pStyle w:val="ListParagraph"/>
+        <w:numPr>
+          <w:ilvl w:val="0"/>
+          <w:numId w:val="7"/>
+        </w:numPr>
+        <w:rPr>
+          <w:b/>
+          <w:bCs/>
+        </w:rPr>
+      </w:pPr>
+      <w:r>
+        <w:rPr>
+          <w:b/>
+          <w:bCs/>
+        </w:rPr>
+        <w:t xml:space="preserve">Model (datagrid combo box) </w:t>
+      </w:r>
+      <w:r>
+        <w:rPr>
+          <w:b/>
+          <w:bCs/>
+          <w:noProof/>
+        </w:rPr>
+        <w:drawing>
+          <wp:inline distT="0" distB="0" distL="0" distR="0" wp14:anchorId="77D9AA3B" wp14:editId="2C5818C6">
+            <wp:extent cx="364958" cy="320040"/>
+            <wp:effectExtent l="0" t="0" r="0" b="3810"/>
+            <wp:docPr id="12" name="Picture 12" descr="A close-up of a sign&#10;&#10;Description automatically generated with low confidence"/>
+            <wp:cNvGraphicFramePr>
+              <a:graphicFrameLocks xmlns:a="http://schemas.openxmlformats.org/drawingml/2006/main" noChangeAspect="1"/>
+            </wp:cNvGraphicFramePr>
+            <a:graphic xmlns:a="http://schemas.openxmlformats.org/drawingml/2006/main">
+              <a:graphicData uri="http://schemas.openxmlformats.org/drawingml/2006/picture">
+                <pic:pic xmlns:pic="http://schemas.openxmlformats.org/drawingml/2006/picture">
+                  <pic:nvPicPr>
+                    <pic:cNvPr id="12" name="Picture 12" descr="A close-up of a sign&#10;&#10;Description automatically generated with low confidence"/>
+                    <pic:cNvPicPr/>
+                  </pic:nvPicPr>
+                  <pic:blipFill>
+                    <a:blip r:embed="rId16"/>
+                    <a:stretch>
+                      <a:fillRect/>
+                    </a:stretch>
+                  </pic:blipFill>
+                  <pic:spPr>
+                    <a:xfrm>
+                      <a:off x="0" y="0"/>
+                      <a:ext cx="366398" cy="321303"/>
+                    </a:xfrm>
+                    <a:prstGeom prst="rect">
+                      <a:avLst/>
+                    </a:prstGeom>
+                  </pic:spPr>
+                </pic:pic>
+              </a:graphicData>
+            </a:graphic>
+          </wp:inline>
+        </w:drawing>
+      </w:r>
+      <w:r>
+        <w:rPr>
+          <w:b/>
+          <w:bCs/>
+        </w:rPr>
+        <w:t xml:space="preserve"> </w:t>
+      </w:r>
+      <w:r>
+        <w:rPr>
+          <w:b/>
+          <w:bCs/>
+        </w:rPr>
+        <w:t>–</w:t>
+      </w:r>
+      <w:r>
+        <w:t xml:space="preserve"> Editable and binded to Model (string).</w:t>
+      </w:r>
+    </w:p>
+    <w:p>
+      <w:pPr>
+        <w:pStyle w:val="ListParagraph"/>
+        <w:numPr>
+          <w:ilvl w:val="0"/>
+          <w:numId w:val="7"/>
+        </w:numPr>
+        <w:rPr>
+          <w:b/>
+          <w:bCs/>
+        </w:rPr>
+      </w:pPr>
+      <w:r>
+        <w:rPr>
+          <w:b/>
+          <w:bCs/>
+        </w:rPr>
+        <w:t xml:space="preserve">Work Done (datagrid combo box) </w:t>
+      </w:r>
+      <w:r>
+        <w:rPr>
+          <w:b/>
+          <w:bCs/>
+          <w:noProof/>
+        </w:rPr>
+        <w:drawing>
+          <wp:inline distT="0" distB="0" distL="0" distR="0" wp14:anchorId="2C5ACEC2" wp14:editId="19ABBBDD">
+            <wp:extent cx="471791" cy="685800"/>
+            <wp:effectExtent l="0" t="0" r="5080" b="0"/>
+            <wp:docPr id="13" name="Picture 13" descr="Graphical user interface, text, application&#10;&#10;Description automatically generated"/>
+            <wp:cNvGraphicFramePr>
+              <a:graphicFrameLocks xmlns:a="http://schemas.openxmlformats.org/drawingml/2006/main" noChangeAspect="1"/>
+            </wp:cNvGraphicFramePr>
+            <a:graphic xmlns:a="http://schemas.openxmlformats.org/drawingml/2006/main">
+              <a:graphicData uri="http://schemas.openxmlformats.org/drawingml/2006/picture">
+                <pic:pic xmlns:pic="http://schemas.openxmlformats.org/drawingml/2006/picture">
+                  <pic:nvPicPr>
+                    <pic:cNvPr id="13" name="Picture 13" descr="Graphical user interface, text, application&#10;&#10;Description automatically generated"/>
+                    <pic:cNvPicPr/>
+                  </pic:nvPicPr>
+                  <pic:blipFill>
+                    <a:blip r:embed="rId17"/>
+                    <a:stretch>
+                      <a:fillRect/>
+                    </a:stretch>
+                  </pic:blipFill>
+                  <pic:spPr>
+                    <a:xfrm>
+                      <a:off x="0" y="0"/>
+                      <a:ext cx="474530" cy="689781"/>
+                    </a:xfrm>
+                    <a:prstGeom prst="rect">
+                      <a:avLst/>
+                    </a:prstGeom>
+                  </pic:spPr>
+                </pic:pic>
+              </a:graphicData>
+            </a:graphic>
+          </wp:inline>
+        </w:drawing>
+      </w:r>
+      <w:r>
+        <w:rPr>
+          <w:b/>
+          <w:bCs/>
+        </w:rPr>
+        <w:t xml:space="preserve"> </w:t>
+      </w:r>
+      <w:r>
+        <w:rPr>
+          <w:b/>
+          <w:bCs/>
+        </w:rPr>
+        <w:t>–</w:t>
+      </w:r>
+      <w:r>
+        <w:t xml:space="preserve"> Editable and binded to WorkDone (string).</w:t>
+      </w:r>
+    </w:p>
+    <w:p>
+      <w:pPr>
+        <w:pStyle w:val="ListParagraph"/>
+        <w:numPr>
+          <w:ilvl w:val="0"/>
+          <w:numId w:val="7"/>
+        </w:numPr>
+      </w:pPr>
+      <w:r>
+        <w:rPr>
+          <w:b/>
+          <w:bCs/>
+        </w:rPr>
+        <w:t xml:space="preserve">Technician (datagrid textbox) </w:t>
+      </w:r>
+      <w:r>
+        <w:rPr>
+          <w:b/>
+          <w:bCs/>
+          <w:noProof/>
+        </w:rPr>
+        <w:drawing>
+          <wp:inline distT="0" distB="0" distL="0" distR="0" wp14:anchorId="2AFC1296" wp14:editId="039787C7">
+            <wp:extent cx="456201" cy="335280"/>
+            <wp:effectExtent l="0" t="0" r="1270" b="7620"/>
+            <wp:docPr id="14" name="Picture 14" descr="Graphical user interface&#10;&#10;Description automatically generated with medium confidence"/>
+            <wp:cNvGraphicFramePr>
+              <a:graphicFrameLocks xmlns:a="http://schemas.openxmlformats.org/drawingml/2006/main" noChangeAspect="1"/>
+            </wp:cNvGraphicFramePr>
+            <a:graphic xmlns:a="http://schemas.openxmlformats.org/drawingml/2006/main">
+              <a:graphicData uri="http://schemas.openxmlformats.org/drawingml/2006/picture">
+                <pic:pic xmlns:pic="http://schemas.openxmlformats.org/drawingml/2006/picture">
+                  <pic:nvPicPr>
+                    <pic:cNvPr id="14" name="Picture 14" descr="Graphical user interface&#10;&#10;Description automatically generated with medium confidence"/>
+                    <pic:cNvPicPr/>
+                  </pic:nvPicPr>
+                  <pic:blipFill>
+                    <a:blip r:embed="rId18"/>
+                    <a:stretch>
+                      <a:fillRect/>
+                    </a:stretch>
+                  </pic:blipFill>
+                  <pic:spPr>
+                    <a:xfrm>
+                      <a:off x="0" y="0"/>
+                      <a:ext cx="457625" cy="336326"/>
+                    </a:xfrm>
+                    <a:prstGeom prst="rect">
+                      <a:avLst/>
+                    </a:prstGeom>
+                  </pic:spPr>
+                </pic:pic>
+              </a:graphicData>
+            </a:graphic>
+          </wp:inline>
+        </w:drawing>
+      </w:r>
+      <w:r>
+        <w:rPr>
+          <w:b/>
+          <w:bCs/>
+        </w:rPr>
+        <w:t xml:space="preserve"> </w:t>
+      </w:r>
+      <w:r>
+        <w:rPr>
+          <w:b/>
+          <w:bCs/>
+        </w:rPr>
+        <w:t>–</w:t>
+      </w:r>
+      <w:r>
+        <w:t xml:space="preserve"> Editable and binded to TechnicianName (string).</w:t>
+      </w:r>
+    </w:p>
+    <w:p/>
+    <w:p/>
+    <w:p/>
+    <w:p/>
     <w:p>
       <w:pPr>
         <w:ind w:left="720"/>
-        <w:jc w:val="center"/>
-      </w:pPr>
-    </w:p>
-    <w:p>
-      <w:pPr>
-        <w:ind w:left="720"/>
-        <w:jc w:val="center"/>
-      </w:pPr>
-    </w:p>
-    <w:p>
-      <w:pPr>
-        <w:ind w:left="720"/>
-        <w:rPr>
-          <w:b/>
-          <w:bCs/>
-        </w:rPr>
-      </w:pPr>
-      <w:proofErr w:type="spellStart"/>
-      <w:r>
-        <w:rPr>
-          <w:b/>
-          <w:bCs/>
-        </w:rPr>
-        <w:lastRenderedPageBreak/>
-        <w:t>Datagrid</w:t>
-      </w:r>
-      <w:proofErr w:type="spellEnd"/>
-      <w:r>
-        <w:rPr>
-          <w:b/>
-          <w:bCs/>
-        </w:rPr>
-        <w:t>:</w:t>
-      </w:r>
-    </w:p>
-    <w:p>
-      <w:pPr>
-        <w:ind w:left="720"/>
-        <w:rPr>
-          <w:b/>
-          <w:bCs/>
-        </w:rPr>
       </w:pPr>
     </w:p>
     <w:sectPr>
@@ -1310,6 +1933,211 @@
 <file path=word/numbering.xml><?xml version="1.0" encoding="utf-8"?>
 <w:numbering xmlns:wpc="http://schemas.microsoft.com/office/word/2010/wordprocessingCanvas" xmlns:cx="http://schemas.microsoft.com/office/drawing/2014/chartex" xmlns:cx1="http://schemas.microsoft.com/office/drawing/2015/9/8/chartex" xmlns:cx2="http://schemas.microsoft.com/office/drawing/2015/10/21/chartex" xmlns:cx3="http://schemas.microsoft.com/office/drawing/2016/5/9/chartex" xmlns:cx4="http://schemas.microsoft.com/office/drawing/2016/5/10/chartex" xmlns:cx5="http://schemas.microsoft.com/office/drawing/2016/5/11/chartex" xmlns:cx6="http://schemas.microsoft.com/office/drawing/2016/5/12/chartex" xmlns:cx7="http://schemas.microsoft.com/office/drawing/2016/5/13/chartex" xmlns:cx8="http://schemas.microsoft.com/office/drawing/2016/5/14/chartex" xmlns:mc="http://schemas.openxmlformats.org/markup-compatibility/2006" xmlns:aink="http://schemas.microsoft.com/office/drawing/2016/ink" xmlns:am3d="http://schemas.microsoft.com/office/drawing/2017/model3d" xmlns:o="urn:schemas-microsoft-com:office:office" xmlns:r="http://schemas.openxmlformats.org/officeDocument/2006/relationships" xmlns:m="http://schemas.openxmlformats.org/officeDocument/2006/math" xmlns:v="urn:schemas-microsoft-com:vml" xmlns:wp14="http://schemas.microsoft.com/office/word/2010/wordprocessingDrawing" xmlns:wp="http://schemas.openxmlformats.org/drawingml/2006/wordprocessingDrawing" xmlns:w10="urn:schemas-microsoft-com:office:word" xmlns:w="http://schemas.openxmlformats.org/wordprocessingml/2006/main" xmlns:w14="http://schemas.microsoft.com/office/word/2010/wordml" xmlns:w15="http://schemas.microsoft.com/office/word/2012/wordml" xmlns:w16cex="http://schemas.microsoft.com/office/word/2018/wordml/cex" xmlns:w16cid="http://schemas.microsoft.com/office/word/2016/wordml/cid" xmlns:w16="http://schemas.microsoft.com/office/word/2018/wordml" xmlns:w16sdtdh="http://schemas.microsoft.com/office/word/2020/wordml/sdtdatahash" xmlns:w16se="http://schemas.microsoft.com/office/word/2015/wordml/symex" xmlns:wpg="http://schemas.microsoft.com/office/word/2010/wordprocessingGroup" xmlns:wpi="http://schemas.microsoft.com/office/word/2010/wordprocessingInk" xmlns:wne="http://schemas.microsoft.com/office/word/2006/wordml" xmlns:wps="http://schemas.microsoft.com/office/word/2010/wordprocessingShape" mc:Ignorable="w14 w15 w16se w16cid w16 w16cex w16sdtdh wp14">
   <w:abstractNum w:abstractNumId="0" w15:restartNumberingAfterBreak="0">
+    <w:nsid w:val="00D34422"/>
+    <w:multiLevelType w:val="hybridMultilevel"/>
+    <w:tmpl w:val="B17EC7EA"/>
+    <w:lvl w:ilvl="0" w:tplc="3409000F">
+      <w:start w:val="1"/>
+      <w:numFmt w:val="decimal"/>
+      <w:lvlText w:val="%1."/>
+      <w:lvlJc w:val="left"/>
+      <w:pPr>
+        <w:ind w:left="720" w:hanging="360"/>
+      </w:pPr>
+      <w:rPr>
+        <w:rFonts w:hint="default"/>
+      </w:rPr>
+    </w:lvl>
+    <w:lvl w:ilvl="1" w:tplc="34090001">
+      <w:start w:val="1"/>
+      <w:numFmt w:val="bullet"/>
+      <w:lvlText w:val=""/>
+      <w:lvlJc w:val="left"/>
+      <w:pPr>
+        <w:ind w:left="1440" w:hanging="360"/>
+      </w:pPr>
+      <w:rPr>
+        <w:rFonts w:ascii="Symbol" w:hAnsi="Symbol" w:hint="default"/>
+      </w:rPr>
+    </w:lvl>
+    <w:lvl w:ilvl="2" w:tplc="3409001B">
+      <w:start w:val="1"/>
+      <w:numFmt w:val="lowerRoman"/>
+      <w:lvlText w:val="%3."/>
+      <w:lvlJc w:val="right"/>
+      <w:pPr>
+        <w:ind w:left="2160" w:hanging="180"/>
+      </w:pPr>
+    </w:lvl>
+    <w:lvl w:ilvl="3" w:tplc="3409000F" w:tentative="1">
+      <w:start w:val="1"/>
+      <w:numFmt w:val="decimal"/>
+      <w:lvlText w:val="%4."/>
+      <w:lvlJc w:val="left"/>
+      <w:pPr>
+        <w:ind w:left="2880" w:hanging="360"/>
+      </w:pPr>
+    </w:lvl>
+    <w:lvl w:ilvl="4" w:tplc="34090019" w:tentative="1">
+      <w:start w:val="1"/>
+      <w:numFmt w:val="lowerLetter"/>
+      <w:lvlText w:val="%5."/>
+      <w:lvlJc w:val="left"/>
+      <w:pPr>
+        <w:ind w:left="3600" w:hanging="360"/>
+      </w:pPr>
+    </w:lvl>
+    <w:lvl w:ilvl="5" w:tplc="3409001B" w:tentative="1">
+      <w:start w:val="1"/>
+      <w:numFmt w:val="lowerRoman"/>
+      <w:lvlText w:val="%6."/>
+      <w:lvlJc w:val="right"/>
+      <w:pPr>
+        <w:ind w:left="4320" w:hanging="180"/>
+      </w:pPr>
+    </w:lvl>
+    <w:lvl w:ilvl="6" w:tplc="3409000F" w:tentative="1">
+      <w:start w:val="1"/>
+      <w:numFmt w:val="decimal"/>
+      <w:lvlText w:val="%7."/>
+      <w:lvlJc w:val="left"/>
+      <w:pPr>
+        <w:ind w:left="5040" w:hanging="360"/>
+      </w:pPr>
+    </w:lvl>
+    <w:lvl w:ilvl="7" w:tplc="34090019" w:tentative="1">
+      <w:start w:val="1"/>
+      <w:numFmt w:val="lowerLetter"/>
+      <w:lvlText w:val="%8."/>
+      <w:lvlJc w:val="left"/>
+      <w:pPr>
+        <w:ind w:left="5760" w:hanging="360"/>
+      </w:pPr>
+    </w:lvl>
+    <w:lvl w:ilvl="8" w:tplc="3409001B" w:tentative="1">
+      <w:start w:val="1"/>
+      <w:numFmt w:val="lowerRoman"/>
+      <w:lvlText w:val="%9."/>
+      <w:lvlJc w:val="right"/>
+      <w:pPr>
+        <w:ind w:left="6480" w:hanging="180"/>
+      </w:pPr>
+    </w:lvl>
+  </w:abstractNum>
+  <w:abstractNum w:abstractNumId="1" w15:restartNumberingAfterBreak="0">
+    <w:nsid w:val="13816F5E"/>
+    <w:multiLevelType w:val="hybridMultilevel"/>
+    <w:tmpl w:val="572451DC"/>
+    <w:lvl w:ilvl="0" w:tplc="34090001">
+      <w:start w:val="1"/>
+      <w:numFmt w:val="bullet"/>
+      <w:lvlText w:val=""/>
+      <w:lvlJc w:val="left"/>
+      <w:pPr>
+        <w:ind w:left="2160" w:hanging="360"/>
+      </w:pPr>
+      <w:rPr>
+        <w:rFonts w:ascii="Symbol" w:hAnsi="Symbol" w:hint="default"/>
+      </w:rPr>
+    </w:lvl>
+    <w:lvl w:ilvl="1" w:tplc="34090003" w:tentative="1">
+      <w:start w:val="1"/>
+      <w:numFmt w:val="bullet"/>
+      <w:lvlText w:val="o"/>
+      <w:lvlJc w:val="left"/>
+      <w:pPr>
+        <w:ind w:left="2880" w:hanging="360"/>
+      </w:pPr>
+      <w:rPr>
+        <w:rFonts w:ascii="Courier New" w:hAnsi="Courier New" w:cs="Courier New" w:hint="default"/>
+      </w:rPr>
+    </w:lvl>
+    <w:lvl w:ilvl="2" w:tplc="34090005" w:tentative="1">
+      <w:start w:val="1"/>
+      <w:numFmt w:val="bullet"/>
+      <w:lvlText w:val=""/>
+      <w:lvlJc w:val="left"/>
+      <w:pPr>
+        <w:ind w:left="3600" w:hanging="360"/>
+      </w:pPr>
+      <w:rPr>
+        <w:rFonts w:ascii="Wingdings" w:hAnsi="Wingdings" w:hint="default"/>
+      </w:rPr>
+    </w:lvl>
+    <w:lvl w:ilvl="3" w:tplc="34090001" w:tentative="1">
+      <w:start w:val="1"/>
+      <w:numFmt w:val="bullet"/>
+      <w:lvlText w:val=""/>
+      <w:lvlJc w:val="left"/>
+      <w:pPr>
+        <w:ind w:left="4320" w:hanging="360"/>
+      </w:pPr>
+      <w:rPr>
+        <w:rFonts w:ascii="Symbol" w:hAnsi="Symbol" w:hint="default"/>
+      </w:rPr>
+    </w:lvl>
+    <w:lvl w:ilvl="4" w:tplc="34090003" w:tentative="1">
+      <w:start w:val="1"/>
+      <w:numFmt w:val="bullet"/>
+      <w:lvlText w:val="o"/>
+      <w:lvlJc w:val="left"/>
+      <w:pPr>
+        <w:ind w:left="5040" w:hanging="360"/>
+      </w:pPr>
+      <w:rPr>
+        <w:rFonts w:ascii="Courier New" w:hAnsi="Courier New" w:cs="Courier New" w:hint="default"/>
+      </w:rPr>
+    </w:lvl>
+    <w:lvl w:ilvl="5" w:tplc="34090005" w:tentative="1">
+      <w:start w:val="1"/>
+      <w:numFmt w:val="bullet"/>
+      <w:lvlText w:val=""/>
+      <w:lvlJc w:val="left"/>
+      <w:pPr>
+        <w:ind w:left="5760" w:hanging="360"/>
+      </w:pPr>
+      <w:rPr>
+        <w:rFonts w:ascii="Wingdings" w:hAnsi="Wingdings" w:hint="default"/>
+      </w:rPr>
+    </w:lvl>
+    <w:lvl w:ilvl="6" w:tplc="34090001" w:tentative="1">
+      <w:start w:val="1"/>
+      <w:numFmt w:val="bullet"/>
+      <w:lvlText w:val=""/>
+      <w:lvlJc w:val="left"/>
+      <w:pPr>
+        <w:ind w:left="6480" w:hanging="360"/>
+      </w:pPr>
+      <w:rPr>
+        <w:rFonts w:ascii="Symbol" w:hAnsi="Symbol" w:hint="default"/>
+      </w:rPr>
+    </w:lvl>
+    <w:lvl w:ilvl="7" w:tplc="34090003" w:tentative="1">
+      <w:start w:val="1"/>
+      <w:numFmt w:val="bullet"/>
+      <w:lvlText w:val="o"/>
+      <w:lvlJc w:val="left"/>
+      <w:pPr>
+        <w:ind w:left="7200" w:hanging="360"/>
+      </w:pPr>
+      <w:rPr>
+        <w:rFonts w:ascii="Courier New" w:hAnsi="Courier New" w:cs="Courier New" w:hint="default"/>
+      </w:rPr>
+    </w:lvl>
+    <w:lvl w:ilvl="8" w:tplc="34090005" w:tentative="1">
+      <w:start w:val="1"/>
+      <w:numFmt w:val="bullet"/>
+      <w:lvlText w:val=""/>
+      <w:lvlJc w:val="left"/>
+      <w:pPr>
+        <w:ind w:left="7920" w:hanging="360"/>
+      </w:pPr>
+      <w:rPr>
+        <w:rFonts w:ascii="Wingdings" w:hAnsi="Wingdings" w:hint="default"/>
+      </w:rPr>
+    </w:lvl>
+  </w:abstractNum>
+  <w:abstractNum w:abstractNumId="2" w15:restartNumberingAfterBreak="0">
     <w:nsid w:val="1CAD5532"/>
     <w:multiLevelType w:val="hybridMultilevel"/>
     <w:tmpl w:val="69B47836"/>
@@ -1422,7 +2250,7 @@
       </w:rPr>
     </w:lvl>
   </w:abstractNum>
-  <w:abstractNum w:abstractNumId="1" w15:restartNumberingAfterBreak="0">
+  <w:abstractNum w:abstractNumId="3" w15:restartNumberingAfterBreak="0">
     <w:nsid w:val="22210280"/>
     <w:multiLevelType w:val="hybridMultilevel"/>
     <w:tmpl w:val="27C07DA2"/>
@@ -1535,7 +2363,209 @@
       </w:rPr>
     </w:lvl>
   </w:abstractNum>
-  <w:abstractNum w:abstractNumId="2" w15:restartNumberingAfterBreak="0">
+  <w:abstractNum w:abstractNumId="4" w15:restartNumberingAfterBreak="0">
+    <w:nsid w:val="2D380AD5"/>
+    <w:multiLevelType w:val="hybridMultilevel"/>
+    <w:tmpl w:val="0D667212"/>
+    <w:lvl w:ilvl="0" w:tplc="844E37B2">
+      <w:start w:val="1"/>
+      <w:numFmt w:val="decimal"/>
+      <w:lvlText w:val="%1."/>
+      <w:lvlJc w:val="left"/>
+      <w:pPr>
+        <w:ind w:left="1080" w:hanging="360"/>
+      </w:pPr>
+      <w:rPr>
+        <w:rFonts w:hint="default"/>
+      </w:rPr>
+    </w:lvl>
+    <w:lvl w:ilvl="1" w:tplc="34090019" w:tentative="1">
+      <w:start w:val="1"/>
+      <w:numFmt w:val="lowerLetter"/>
+      <w:lvlText w:val="%2."/>
+      <w:lvlJc w:val="left"/>
+      <w:pPr>
+        <w:ind w:left="1800" w:hanging="360"/>
+      </w:pPr>
+    </w:lvl>
+    <w:lvl w:ilvl="2" w:tplc="3409001B" w:tentative="1">
+      <w:start w:val="1"/>
+      <w:numFmt w:val="lowerRoman"/>
+      <w:lvlText w:val="%3."/>
+      <w:lvlJc w:val="right"/>
+      <w:pPr>
+        <w:ind w:left="2520" w:hanging="180"/>
+      </w:pPr>
+    </w:lvl>
+    <w:lvl w:ilvl="3" w:tplc="3409000F" w:tentative="1">
+      <w:start w:val="1"/>
+      <w:numFmt w:val="decimal"/>
+      <w:lvlText w:val="%4."/>
+      <w:lvlJc w:val="left"/>
+      <w:pPr>
+        <w:ind w:left="3240" w:hanging="360"/>
+      </w:pPr>
+    </w:lvl>
+    <w:lvl w:ilvl="4" w:tplc="34090019" w:tentative="1">
+      <w:start w:val="1"/>
+      <w:numFmt w:val="lowerLetter"/>
+      <w:lvlText w:val="%5."/>
+      <w:lvlJc w:val="left"/>
+      <w:pPr>
+        <w:ind w:left="3960" w:hanging="360"/>
+      </w:pPr>
+    </w:lvl>
+    <w:lvl w:ilvl="5" w:tplc="3409001B" w:tentative="1">
+      <w:start w:val="1"/>
+      <w:numFmt w:val="lowerRoman"/>
+      <w:lvlText w:val="%6."/>
+      <w:lvlJc w:val="right"/>
+      <w:pPr>
+        <w:ind w:left="4680" w:hanging="180"/>
+      </w:pPr>
+    </w:lvl>
+    <w:lvl w:ilvl="6" w:tplc="3409000F" w:tentative="1">
+      <w:start w:val="1"/>
+      <w:numFmt w:val="decimal"/>
+      <w:lvlText w:val="%7."/>
+      <w:lvlJc w:val="left"/>
+      <w:pPr>
+        <w:ind w:left="5400" w:hanging="360"/>
+      </w:pPr>
+    </w:lvl>
+    <w:lvl w:ilvl="7" w:tplc="34090019" w:tentative="1">
+      <w:start w:val="1"/>
+      <w:numFmt w:val="lowerLetter"/>
+      <w:lvlText w:val="%8."/>
+      <w:lvlJc w:val="left"/>
+      <w:pPr>
+        <w:ind w:left="6120" w:hanging="360"/>
+      </w:pPr>
+    </w:lvl>
+    <w:lvl w:ilvl="8" w:tplc="3409001B" w:tentative="1">
+      <w:start w:val="1"/>
+      <w:numFmt w:val="lowerRoman"/>
+      <w:lvlText w:val="%9."/>
+      <w:lvlJc w:val="right"/>
+      <w:pPr>
+        <w:ind w:left="6840" w:hanging="180"/>
+      </w:pPr>
+    </w:lvl>
+  </w:abstractNum>
+  <w:abstractNum w:abstractNumId="5" w15:restartNumberingAfterBreak="0">
+    <w:nsid w:val="3DE1176B"/>
+    <w:multiLevelType w:val="hybridMultilevel"/>
+    <w:tmpl w:val="1B8E967E"/>
+    <w:lvl w:ilvl="0" w:tplc="34090001">
+      <w:start w:val="1"/>
+      <w:numFmt w:val="bullet"/>
+      <w:lvlText w:val=""/>
+      <w:lvlJc w:val="left"/>
+      <w:pPr>
+        <w:ind w:left="2160" w:hanging="360"/>
+      </w:pPr>
+      <w:rPr>
+        <w:rFonts w:ascii="Symbol" w:hAnsi="Symbol" w:hint="default"/>
+      </w:rPr>
+    </w:lvl>
+    <w:lvl w:ilvl="1" w:tplc="34090001">
+      <w:start w:val="1"/>
+      <w:numFmt w:val="bullet"/>
+      <w:lvlText w:val=""/>
+      <w:lvlJc w:val="left"/>
+      <w:pPr>
+        <w:ind w:left="2880" w:hanging="360"/>
+      </w:pPr>
+      <w:rPr>
+        <w:rFonts w:ascii="Symbol" w:hAnsi="Symbol" w:hint="default"/>
+      </w:rPr>
+    </w:lvl>
+    <w:lvl w:ilvl="2" w:tplc="34090005" w:tentative="1">
+      <w:start w:val="1"/>
+      <w:numFmt w:val="bullet"/>
+      <w:lvlText w:val=""/>
+      <w:lvlJc w:val="left"/>
+      <w:pPr>
+        <w:ind w:left="3600" w:hanging="360"/>
+      </w:pPr>
+      <w:rPr>
+        <w:rFonts w:ascii="Wingdings" w:hAnsi="Wingdings" w:hint="default"/>
+      </w:rPr>
+    </w:lvl>
+    <w:lvl w:ilvl="3" w:tplc="34090001" w:tentative="1">
+      <w:start w:val="1"/>
+      <w:numFmt w:val="bullet"/>
+      <w:lvlText w:val=""/>
+      <w:lvlJc w:val="left"/>
+      <w:pPr>
+        <w:ind w:left="4320" w:hanging="360"/>
+      </w:pPr>
+      <w:rPr>
+        <w:rFonts w:ascii="Symbol" w:hAnsi="Symbol" w:hint="default"/>
+      </w:rPr>
+    </w:lvl>
+    <w:lvl w:ilvl="4" w:tplc="34090003" w:tentative="1">
+      <w:start w:val="1"/>
+      <w:numFmt w:val="bullet"/>
+      <w:lvlText w:val="o"/>
+      <w:lvlJc w:val="left"/>
+      <w:pPr>
+        <w:ind w:left="5040" w:hanging="360"/>
+      </w:pPr>
+      <w:rPr>
+        <w:rFonts w:ascii="Courier New" w:hAnsi="Courier New" w:cs="Courier New" w:hint="default"/>
+      </w:rPr>
+    </w:lvl>
+    <w:lvl w:ilvl="5" w:tplc="34090005" w:tentative="1">
+      <w:start w:val="1"/>
+      <w:numFmt w:val="bullet"/>
+      <w:lvlText w:val=""/>
+      <w:lvlJc w:val="left"/>
+      <w:pPr>
+        <w:ind w:left="5760" w:hanging="360"/>
+      </w:pPr>
+      <w:rPr>
+        <w:rFonts w:ascii="Wingdings" w:hAnsi="Wingdings" w:hint="default"/>
+      </w:rPr>
+    </w:lvl>
+    <w:lvl w:ilvl="6" w:tplc="34090001" w:tentative="1">
+      <w:start w:val="1"/>
+      <w:numFmt w:val="bullet"/>
+      <w:lvlText w:val=""/>
+      <w:lvlJc w:val="left"/>
+      <w:pPr>
+        <w:ind w:left="6480" w:hanging="360"/>
+      </w:pPr>
+      <w:rPr>
+        <w:rFonts w:ascii="Symbol" w:hAnsi="Symbol" w:hint="default"/>
+      </w:rPr>
+    </w:lvl>
+    <w:lvl w:ilvl="7" w:tplc="34090003" w:tentative="1">
+      <w:start w:val="1"/>
+      <w:numFmt w:val="bullet"/>
+      <w:lvlText w:val="o"/>
+      <w:lvlJc w:val="left"/>
+      <w:pPr>
+        <w:ind w:left="7200" w:hanging="360"/>
+      </w:pPr>
+      <w:rPr>
+        <w:rFonts w:ascii="Courier New" w:hAnsi="Courier New" w:cs="Courier New" w:hint="default"/>
+      </w:rPr>
+    </w:lvl>
+    <w:lvl w:ilvl="8" w:tplc="34090005" w:tentative="1">
+      <w:start w:val="1"/>
+      <w:numFmt w:val="bullet"/>
+      <w:lvlText w:val=""/>
+      <w:lvlJc w:val="left"/>
+      <w:pPr>
+        <w:ind w:left="7920" w:hanging="360"/>
+      </w:pPr>
+      <w:rPr>
+        <w:rFonts w:ascii="Wingdings" w:hAnsi="Wingdings" w:hint="default"/>
+      </w:rPr>
+    </w:lvl>
+  </w:abstractNum>
+  <w:abstractNum w:abstractNumId="6" w15:restartNumberingAfterBreak="0">
     <w:nsid w:val="3F56029D"/>
     <w:multiLevelType w:val="hybridMultilevel"/>
     <w:tmpl w:val="EF425190"/>
@@ -1627,7 +2657,7 @@
       </w:pPr>
     </w:lvl>
   </w:abstractNum>
-  <w:abstractNum w:abstractNumId="3" w15:restartNumberingAfterBreak="0">
+  <w:abstractNum w:abstractNumId="7" w15:restartNumberingAfterBreak="0">
     <w:nsid w:val="48F22AEA"/>
     <w:multiLevelType w:val="hybridMultilevel"/>
     <w:tmpl w:val="41E0C382"/>
@@ -1741,15 +2771,27 @@
     </w:lvl>
   </w:abstractNum>
   <w:num w:numId="1">
+    <w:abstractNumId w:val="6"/>
+  </w:num>
+  <w:num w:numId="2">
+    <w:abstractNumId w:val="3"/>
+  </w:num>
+  <w:num w:numId="3">
+    <w:abstractNumId w:val="7"/>
+  </w:num>
+  <w:num w:numId="4">
     <w:abstractNumId w:val="2"/>
   </w:num>
-  <w:num w:numId="2">
+  <w:num w:numId="5">
+    <w:abstractNumId w:val="5"/>
+  </w:num>
+  <w:num w:numId="6">
     <w:abstractNumId w:val="1"/>
   </w:num>
-  <w:num w:numId="3">
-    <w:abstractNumId w:val="3"/>
+  <w:num w:numId="7">
+    <w:abstractNumId w:val="4"/>
   </w:num>
-  <w:num w:numId="4">
+  <w:num w:numId="8">
     <w:abstractNumId w:val="0"/>
   </w:num>
 </w:numbering>

</xml_diff>